<commit_message>
change files Requirements Analysis.eap, mockups and review report
</commit_message>
<xml_diff>
--- a/Docs/Project documentation/SRS/KeepYourTIme_Mockups.docx
+++ b/Docs/Project documentation/SRS/KeepYourTIme_Mockups.docx
@@ -12,174 +12,10 @@
           <w:lang w:eastAsia="pt-PT"/>
         </w:rPr>
         <w:drawing>
-          <wp:inline distT="0" distB="0" distL="0" distR="0" wp14:anchorId="73946FBA" wp14:editId="208F2404">
-            <wp:extent cx="6847229" cy="3390900"/>
-            <wp:effectExtent l="0" t="0" r="0" b="0"/>
-            <wp:docPr id="1" name="Imagem 1"/>
-            <wp:cNvGraphicFramePr>
-              <a:graphicFrameLocks xmlns:a="http://schemas.openxmlformats.org/drawingml/2006/main" noChangeAspect="1"/>
-            </wp:cNvGraphicFramePr>
-            <a:graphic xmlns:a="http://schemas.openxmlformats.org/drawingml/2006/main">
-              <a:graphicData uri="http://schemas.openxmlformats.org/drawingml/2006/picture">
-                <pic:pic xmlns:pic="http://schemas.openxmlformats.org/drawingml/2006/picture">
-                  <pic:nvPicPr>
-                    <pic:cNvPr id="1" name=""/>
-                    <pic:cNvPicPr/>
-                  </pic:nvPicPr>
-                  <pic:blipFill>
-                    <a:blip r:embed="rId4"/>
-                    <a:stretch>
-                      <a:fillRect/>
-                    </a:stretch>
-                  </pic:blipFill>
-                  <pic:spPr>
-                    <a:xfrm>
-                      <a:off x="0" y="0"/>
-                      <a:ext cx="6866627" cy="3400506"/>
-                    </a:xfrm>
-                    <a:prstGeom prst="rect">
-                      <a:avLst/>
-                    </a:prstGeom>
-                  </pic:spPr>
-                </pic:pic>
-              </a:graphicData>
-            </a:graphic>
-          </wp:inline>
-        </w:drawing>
-      </w:r>
-    </w:p>
-    <w:p>
-      <w:pPr>
-        <w:pStyle w:val="Legenda"/>
-        <w:jc w:val="center"/>
-      </w:pPr>
-      <w:r>
-        <w:t xml:space="preserve">Figura </w:t>
-      </w:r>
-      <w:fldSimple w:instr=" SEQ Figura \* ARABIC ">
-        <w:r>
-          <w:rPr>
-            <w:noProof/>
-          </w:rPr>
-          <w:t>1</w:t>
-        </w:r>
-      </w:fldSimple>
-      <w:proofErr w:type="spellStart"/>
-      <w:r>
-        <w:t>Main</w:t>
-      </w:r>
-      <w:proofErr w:type="spellEnd"/>
-      <w:r>
-        <w:t xml:space="preserve"> </w:t>
-      </w:r>
-      <w:proofErr w:type="spellStart"/>
-      <w:r>
-        <w:t>Window</w:t>
-      </w:r>
-      <w:proofErr w:type="spellEnd"/>
-    </w:p>
-    <w:p/>
-    <w:p/>
-    <w:p>
-      <w:pPr>
-        <w:keepNext/>
-        <w:jc w:val="center"/>
-      </w:pPr>
-      <w:r>
-        <w:rPr>
-          <w:noProof/>
-          <w:lang w:eastAsia="pt-PT"/>
-        </w:rPr>
-        <w:drawing>
-          <wp:inline distT="0" distB="0" distL="0" distR="0" wp14:anchorId="0539C9FA" wp14:editId="15062449">
-            <wp:extent cx="5400040" cy="3950970"/>
-            <wp:effectExtent l="0" t="0" r="0" b="0"/>
-            <wp:docPr id="2" name="Imagem 2"/>
-            <wp:cNvGraphicFramePr>
-              <a:graphicFrameLocks xmlns:a="http://schemas.openxmlformats.org/drawingml/2006/main" noChangeAspect="1"/>
-            </wp:cNvGraphicFramePr>
-            <a:graphic xmlns:a="http://schemas.openxmlformats.org/drawingml/2006/main">
-              <a:graphicData uri="http://schemas.openxmlformats.org/drawingml/2006/picture">
-                <pic:pic xmlns:pic="http://schemas.openxmlformats.org/drawingml/2006/picture">
-                  <pic:nvPicPr>
-                    <pic:cNvPr id="1" name=""/>
-                    <pic:cNvPicPr/>
-                  </pic:nvPicPr>
-                  <pic:blipFill>
-                    <a:blip r:embed="rId5"/>
-                    <a:stretch>
-                      <a:fillRect/>
-                    </a:stretch>
-                  </pic:blipFill>
-                  <pic:spPr>
-                    <a:xfrm>
-                      <a:off x="0" y="0"/>
-                      <a:ext cx="5400040" cy="3950970"/>
-                    </a:xfrm>
-                    <a:prstGeom prst="rect">
-                      <a:avLst/>
-                    </a:prstGeom>
-                  </pic:spPr>
-                </pic:pic>
-              </a:graphicData>
-            </a:graphic>
-          </wp:inline>
-        </w:drawing>
-      </w:r>
-    </w:p>
-    <w:p>
-      <w:pPr>
-        <w:pStyle w:val="Legenda"/>
-        <w:jc w:val="center"/>
-      </w:pPr>
-      <w:r>
-        <w:t xml:space="preserve">Figura </w:t>
-      </w:r>
-      <w:fldSimple w:instr=" SEQ Figura \* ARABIC ">
-        <w:r>
-          <w:rPr>
-            <w:noProof/>
-          </w:rPr>
-          <w:t>2</w:t>
-        </w:r>
-      </w:fldSimple>
-      <w:r>
-        <w:t xml:space="preserve">Main </w:t>
-      </w:r>
-      <w:proofErr w:type="spellStart"/>
-      <w:r>
-        <w:t>Window</w:t>
-      </w:r>
-      <w:proofErr w:type="spellEnd"/>
-      <w:r>
-        <w:t xml:space="preserve"> Status</w:t>
-      </w:r>
-    </w:p>
-    <w:p/>
-    <w:p/>
-    <w:p/>
-    <w:p/>
-    <w:p/>
-    <w:p/>
-    <w:p>
-      <w:bookmarkStart w:id="0" w:name="_GoBack"/>
-      <w:bookmarkEnd w:id="0"/>
-    </w:p>
-    <w:p>
-      <w:pPr>
-        <w:keepNext/>
-        <w:jc w:val="center"/>
-      </w:pPr>
-      <w:r>
-        <w:rPr>
-          <w:noProof/>
-          <w:lang w:eastAsia="pt-PT"/>
-        </w:rPr>
-        <w:drawing>
-          <wp:inline distT="0" distB="0" distL="0" distR="0" wp14:anchorId="738B1BD8" wp14:editId="3AB821E8">
-            <wp:extent cx="5400040" cy="4471035"/>
-            <wp:effectExtent l="0" t="0" r="0" b="5715"/>
-            <wp:docPr id="3" name="Imagem 3"/>
+          <wp:inline distT="0" distB="0" distL="0" distR="0" wp14:anchorId="6C723727" wp14:editId="01620501">
+            <wp:extent cx="7110730" cy="2834005"/>
+            <wp:effectExtent l="0" t="0" r="0" b="4445"/>
+            <wp:docPr id="7" name="Imagem 7"/>
             <wp:cNvGraphicFramePr>
               <a:graphicFrameLocks xmlns:a="http://schemas.openxmlformats.org/drawingml/2006/main" noChangeAspect="1"/>
             </wp:cNvGraphicFramePr>
@@ -199,7 +35,7 @@
                   <pic:spPr>
                     <a:xfrm>
                       <a:off x="0" y="0"/>
-                      <a:ext cx="5400040" cy="4471035"/>
+                      <a:ext cx="7110730" cy="2834005"/>
                     </a:xfrm>
                     <a:prstGeom prst="rect">
                       <a:avLst/>
@@ -220,22 +56,50 @@
       <w:r>
         <w:t xml:space="preserve">Figura </w:t>
       </w:r>
-      <w:fldSimple w:instr=" SEQ Figura \* ARABIC ">
-        <w:r>
-          <w:rPr>
-            <w:noProof/>
-          </w:rPr>
-          <w:t>3</w:t>
-        </w:r>
-      </w:fldSimple>
-      <w:r>
-        <w:t xml:space="preserve">Task </w:t>
+      <w:r>
+        <w:fldChar w:fldCharType="begin"/>
+      </w:r>
+      <w:r>
+        <w:instrText xml:space="preserve"> SEQ Figura \* ARABIC </w:instrText>
+      </w:r>
+      <w:r>
+        <w:fldChar w:fldCharType="separate"/>
+      </w:r>
+      <w:r>
+        <w:rPr>
+          <w:noProof/>
+        </w:rPr>
+        <w:t>1</w:t>
+      </w:r>
+      <w:r>
+        <w:rPr>
+          <w:noProof/>
+        </w:rPr>
+        <w:fldChar w:fldCharType="end"/>
+      </w:r>
+      <w:r>
+        <w:rPr>
+          <w:noProof/>
+        </w:rPr>
+        <w:t xml:space="preserve"> </w:t>
       </w:r>
       <w:proofErr w:type="spellStart"/>
       <w:r>
-        <w:t>details</w:t>
+        <w:t>Main</w:t>
       </w:r>
       <w:proofErr w:type="spellEnd"/>
+      <w:r>
+        <w:t xml:space="preserve"> </w:t>
+      </w:r>
+      <w:proofErr w:type="spellStart"/>
+      <w:r>
+        <w:t>Window</w:t>
+      </w:r>
+      <w:proofErr w:type="spellEnd"/>
+    </w:p>
+    <w:p>
+      <w:bookmarkStart w:id="0" w:name="_GoBack"/>
+      <w:bookmarkEnd w:id="0"/>
     </w:p>
     <w:p/>
     <w:p>
@@ -249,10 +113,10 @@
           <w:lang w:eastAsia="pt-PT"/>
         </w:rPr>
         <w:drawing>
-          <wp:inline distT="0" distB="0" distL="0" distR="0" wp14:anchorId="4C0B54B0" wp14:editId="69BCCB7D">
-            <wp:extent cx="5400040" cy="4490085"/>
-            <wp:effectExtent l="0" t="0" r="0" b="5715"/>
-            <wp:docPr id="4" name="Imagem 4"/>
+          <wp:inline distT="0" distB="0" distL="0" distR="0" wp14:anchorId="43D97EA6" wp14:editId="15FF1E84">
+            <wp:extent cx="7110730" cy="2828925"/>
+            <wp:effectExtent l="0" t="0" r="0" b="9525"/>
+            <wp:docPr id="1" name="Imagem 1"/>
             <wp:cNvGraphicFramePr>
               <a:graphicFrameLocks xmlns:a="http://schemas.openxmlformats.org/drawingml/2006/main" noChangeAspect="1"/>
             </wp:cNvGraphicFramePr>
@@ -272,7 +136,7 @@
                   <pic:spPr>
                     <a:xfrm>
                       <a:off x="0" y="0"/>
-                      <a:ext cx="5400040" cy="4490085"/>
+                      <a:ext cx="7110730" cy="2828925"/>
                     </a:xfrm>
                     <a:prstGeom prst="rect">
                       <a:avLst/>
@@ -293,25 +157,57 @@
       <w:r>
         <w:t xml:space="preserve">Figura </w:t>
       </w:r>
-      <w:fldSimple w:instr=" SEQ Figura \* ARABIC ">
-        <w:r>
-          <w:rPr>
-            <w:noProof/>
-          </w:rPr>
-          <w:t>4</w:t>
-        </w:r>
-      </w:fldSimple>
-      <w:r>
-        <w:t xml:space="preserve">Edit </w:t>
+      <w:r>
+        <w:fldChar w:fldCharType="begin"/>
+      </w:r>
+      <w:r>
+        <w:instrText xml:space="preserve"> SEQ Figura \* ARABIC </w:instrText>
+      </w:r>
+      <w:r>
+        <w:fldChar w:fldCharType="separate"/>
+      </w:r>
+      <w:r>
+        <w:rPr>
+          <w:noProof/>
+        </w:rPr>
+        <w:t>2</w:t>
+      </w:r>
+      <w:r>
+        <w:rPr>
+          <w:noProof/>
+        </w:rPr>
+        <w:fldChar w:fldCharType="end"/>
+      </w:r>
+      <w:r>
+        <w:rPr>
+          <w:noProof/>
+        </w:rPr>
+        <w:t xml:space="preserve"> </w:t>
       </w:r>
       <w:proofErr w:type="spellStart"/>
       <w:r>
-        <w:t>Task</w:t>
+        <w:t>Main</w:t>
       </w:r>
       <w:proofErr w:type="spellEnd"/>
+      <w:r>
+        <w:t xml:space="preserve"> </w:t>
+      </w:r>
+      <w:proofErr w:type="spellStart"/>
+      <w:r>
+        <w:t>Window</w:t>
+      </w:r>
+      <w:proofErr w:type="spellEnd"/>
+      <w:r>
+        <w:t xml:space="preserve"> Status</w:t>
+      </w:r>
     </w:p>
     <w:p/>
     <w:p/>
+    <w:p/>
+    <w:p/>
+    <w:p/>
+    <w:p/>
+    <w:p/>
     <w:p>
       <w:pPr>
         <w:keepNext/>
@@ -322,11 +218,12 @@
           <w:noProof/>
           <w:lang w:eastAsia="pt-PT"/>
         </w:rPr>
+        <w:lastRenderedPageBreak/>
         <w:drawing>
-          <wp:inline distT="0" distB="0" distL="0" distR="0" wp14:anchorId="2150340F" wp14:editId="1CE9F772">
-            <wp:extent cx="3581400" cy="4210050"/>
-            <wp:effectExtent l="0" t="0" r="0" b="0"/>
-            <wp:docPr id="5" name="Imagem 5"/>
+          <wp:inline distT="0" distB="0" distL="0" distR="0" wp14:anchorId="738B1BD8" wp14:editId="3AB821E8">
+            <wp:extent cx="5400040" cy="4471035"/>
+            <wp:effectExtent l="0" t="0" r="0" b="5715"/>
+            <wp:docPr id="3" name="Imagem 3"/>
             <wp:cNvGraphicFramePr>
               <a:graphicFrameLocks xmlns:a="http://schemas.openxmlformats.org/drawingml/2006/main" noChangeAspect="1"/>
             </wp:cNvGraphicFramePr>
@@ -346,7 +243,7 @@
                   <pic:spPr>
                     <a:xfrm>
                       <a:off x="0" y="0"/>
-                      <a:ext cx="3581400" cy="4210050"/>
+                      <a:ext cx="5400040" cy="4471035"/>
                     </a:xfrm>
                     <a:prstGeom prst="rect">
                       <a:avLst/>
@@ -367,19 +264,47 @@
       <w:r>
         <w:t xml:space="preserve">Figura </w:t>
       </w:r>
-      <w:fldSimple w:instr=" SEQ Figura \* ARABIC ">
-        <w:r>
-          <w:rPr>
-            <w:noProof/>
-          </w:rPr>
-          <w:t>5</w:t>
-        </w:r>
-      </w:fldSimple>
-      <w:r>
-        <w:t>Configurations</w:t>
-      </w:r>
-    </w:p>
-    <w:p/>
+      <w:r>
+        <w:fldChar w:fldCharType="begin"/>
+      </w:r>
+      <w:r>
+        <w:instrText xml:space="preserve"> SEQ Figura \* ARABIC </w:instrText>
+      </w:r>
+      <w:r>
+        <w:fldChar w:fldCharType="separate"/>
+      </w:r>
+      <w:r>
+        <w:rPr>
+          <w:noProof/>
+        </w:rPr>
+        <w:t>3</w:t>
+      </w:r>
+      <w:r>
+        <w:rPr>
+          <w:noProof/>
+        </w:rPr>
+        <w:fldChar w:fldCharType="end"/>
+      </w:r>
+      <w:r>
+        <w:rPr>
+          <w:noProof/>
+        </w:rPr>
+        <w:t xml:space="preserve"> </w:t>
+      </w:r>
+      <w:proofErr w:type="spellStart"/>
+      <w:r>
+        <w:t>Task</w:t>
+      </w:r>
+      <w:proofErr w:type="spellEnd"/>
+      <w:r>
+        <w:t xml:space="preserve"> </w:t>
+      </w:r>
+      <w:proofErr w:type="spellStart"/>
+      <w:r>
+        <w:t>details</w:t>
+      </w:r>
+      <w:proofErr w:type="spellEnd"/>
+    </w:p>
     <w:p/>
     <w:p>
       <w:pPr>
@@ -391,11 +316,12 @@
           <w:noProof/>
           <w:lang w:eastAsia="pt-PT"/>
         </w:rPr>
+        <w:lastRenderedPageBreak/>
         <w:drawing>
-          <wp:inline distT="0" distB="0" distL="0" distR="0" wp14:anchorId="10D79A3D" wp14:editId="3A44CE48">
-            <wp:extent cx="4695825" cy="2409825"/>
-            <wp:effectExtent l="0" t="0" r="9525" b="9525"/>
-            <wp:docPr id="6" name="Imagem 6"/>
+          <wp:inline distT="0" distB="0" distL="0" distR="0" wp14:anchorId="4C0B54B0" wp14:editId="69BCCB7D">
+            <wp:extent cx="5400040" cy="4490085"/>
+            <wp:effectExtent l="0" t="0" r="0" b="5715"/>
+            <wp:docPr id="4" name="Imagem 4"/>
             <wp:cNvGraphicFramePr>
               <a:graphicFrameLocks xmlns:a="http://schemas.openxmlformats.org/drawingml/2006/main" noChangeAspect="1"/>
             </wp:cNvGraphicFramePr>
@@ -415,6 +341,195 @@
                   <pic:spPr>
                     <a:xfrm>
                       <a:off x="0" y="0"/>
+                      <a:ext cx="5400040" cy="4490085"/>
+                    </a:xfrm>
+                    <a:prstGeom prst="rect">
+                      <a:avLst/>
+                    </a:prstGeom>
+                  </pic:spPr>
+                </pic:pic>
+              </a:graphicData>
+            </a:graphic>
+          </wp:inline>
+        </w:drawing>
+      </w:r>
+    </w:p>
+    <w:p>
+      <w:pPr>
+        <w:pStyle w:val="Legenda"/>
+        <w:jc w:val="center"/>
+      </w:pPr>
+      <w:r>
+        <w:t xml:space="preserve">Figura </w:t>
+      </w:r>
+      <w:r>
+        <w:fldChar w:fldCharType="begin"/>
+      </w:r>
+      <w:r>
+        <w:instrText xml:space="preserve"> SEQ Figura \* ARABIC </w:instrText>
+      </w:r>
+      <w:r>
+        <w:fldChar w:fldCharType="separate"/>
+      </w:r>
+      <w:r>
+        <w:rPr>
+          <w:noProof/>
+        </w:rPr>
+        <w:t>4</w:t>
+      </w:r>
+      <w:r>
+        <w:rPr>
+          <w:noProof/>
+        </w:rPr>
+        <w:fldChar w:fldCharType="end"/>
+      </w:r>
+      <w:r>
+        <w:rPr>
+          <w:noProof/>
+        </w:rPr>
+        <w:t xml:space="preserve"> </w:t>
+      </w:r>
+      <w:proofErr w:type="spellStart"/>
+      <w:r>
+        <w:t>Edit</w:t>
+      </w:r>
+      <w:proofErr w:type="spellEnd"/>
+      <w:r>
+        <w:t xml:space="preserve"> </w:t>
+      </w:r>
+      <w:proofErr w:type="spellStart"/>
+      <w:r>
+        <w:t>Task</w:t>
+      </w:r>
+      <w:proofErr w:type="spellEnd"/>
+    </w:p>
+    <w:p/>
+    <w:p/>
+    <w:p>
+      <w:pPr>
+        <w:keepNext/>
+        <w:jc w:val="center"/>
+      </w:pPr>
+      <w:r>
+        <w:rPr>
+          <w:noProof/>
+          <w:lang w:eastAsia="pt-PT"/>
+        </w:rPr>
+        <w:lastRenderedPageBreak/>
+        <w:drawing>
+          <wp:inline distT="0" distB="0" distL="0" distR="0" wp14:anchorId="11EE7B90" wp14:editId="4C6175F4">
+            <wp:extent cx="7110730" cy="4048760"/>
+            <wp:effectExtent l="0" t="0" r="0" b="8890"/>
+            <wp:docPr id="8" name="Imagem 8"/>
+            <wp:cNvGraphicFramePr>
+              <a:graphicFrameLocks xmlns:a="http://schemas.openxmlformats.org/drawingml/2006/main" noChangeAspect="1"/>
+            </wp:cNvGraphicFramePr>
+            <a:graphic xmlns:a="http://schemas.openxmlformats.org/drawingml/2006/main">
+              <a:graphicData uri="http://schemas.openxmlformats.org/drawingml/2006/picture">
+                <pic:pic xmlns:pic="http://schemas.openxmlformats.org/drawingml/2006/picture">
+                  <pic:nvPicPr>
+                    <pic:cNvPr id="1" name=""/>
+                    <pic:cNvPicPr/>
+                  </pic:nvPicPr>
+                  <pic:blipFill>
+                    <a:blip r:embed="rId10"/>
+                    <a:stretch>
+                      <a:fillRect/>
+                    </a:stretch>
+                  </pic:blipFill>
+                  <pic:spPr>
+                    <a:xfrm>
+                      <a:off x="0" y="0"/>
+                      <a:ext cx="7110730" cy="4048760"/>
+                    </a:xfrm>
+                    <a:prstGeom prst="rect">
+                      <a:avLst/>
+                    </a:prstGeom>
+                  </pic:spPr>
+                </pic:pic>
+              </a:graphicData>
+            </a:graphic>
+          </wp:inline>
+        </w:drawing>
+      </w:r>
+    </w:p>
+    <w:p>
+      <w:pPr>
+        <w:pStyle w:val="Legenda"/>
+        <w:jc w:val="center"/>
+      </w:pPr>
+      <w:r>
+        <w:t xml:space="preserve">Figura </w:t>
+      </w:r>
+      <w:r>
+        <w:fldChar w:fldCharType="begin"/>
+      </w:r>
+      <w:r>
+        <w:instrText xml:space="preserve"> SEQ Figura \* ARABIC </w:instrText>
+      </w:r>
+      <w:r>
+        <w:fldChar w:fldCharType="separate"/>
+      </w:r>
+      <w:r>
+        <w:rPr>
+          <w:noProof/>
+        </w:rPr>
+        <w:t>5</w:t>
+      </w:r>
+      <w:r>
+        <w:rPr>
+          <w:noProof/>
+        </w:rPr>
+        <w:fldChar w:fldCharType="end"/>
+      </w:r>
+      <w:r>
+        <w:rPr>
+          <w:noProof/>
+        </w:rPr>
+        <w:t xml:space="preserve"> </w:t>
+      </w:r>
+      <w:proofErr w:type="spellStart"/>
+      <w:r>
+        <w:t>Configurations</w:t>
+      </w:r>
+      <w:proofErr w:type="spellEnd"/>
+    </w:p>
+    <w:p/>
+    <w:p/>
+    <w:p>
+      <w:pPr>
+        <w:keepNext/>
+        <w:jc w:val="center"/>
+      </w:pPr>
+      <w:r>
+        <w:rPr>
+          <w:noProof/>
+          <w:lang w:eastAsia="pt-PT"/>
+        </w:rPr>
+        <w:drawing>
+          <wp:inline distT="0" distB="0" distL="0" distR="0" wp14:anchorId="10D79A3D" wp14:editId="3A44CE48">
+            <wp:extent cx="4695825" cy="2409825"/>
+            <wp:effectExtent l="0" t="0" r="9525" b="9525"/>
+            <wp:docPr id="6" name="Imagem 6"/>
+            <wp:cNvGraphicFramePr>
+              <a:graphicFrameLocks xmlns:a="http://schemas.openxmlformats.org/drawingml/2006/main" noChangeAspect="1"/>
+            </wp:cNvGraphicFramePr>
+            <a:graphic xmlns:a="http://schemas.openxmlformats.org/drawingml/2006/main">
+              <a:graphicData uri="http://schemas.openxmlformats.org/drawingml/2006/picture">
+                <pic:pic xmlns:pic="http://schemas.openxmlformats.org/drawingml/2006/picture">
+                  <pic:nvPicPr>
+                    <pic:cNvPr id="1" name=""/>
+                    <pic:cNvPicPr/>
+                  </pic:nvPicPr>
+                  <pic:blipFill>
+                    <a:blip r:embed="rId11"/>
+                    <a:stretch>
+                      <a:fillRect/>
+                    </a:stretch>
+                  </pic:blipFill>
+                  <pic:spPr>
+                    <a:xfrm>
+                      <a:off x="0" y="0"/>
                       <a:ext cx="4695825" cy="2409825"/>
                     </a:xfrm>
                     <a:prstGeom prst="rect">
@@ -436,14 +551,27 @@
       <w:r>
         <w:t xml:space="preserve">Figura </w:t>
       </w:r>
-      <w:fldSimple w:instr=" SEQ Figura \* ARABIC ">
-        <w:r>
-          <w:rPr>
-            <w:noProof/>
-          </w:rPr>
-          <w:t>6</w:t>
-        </w:r>
-      </w:fldSimple>
+      <w:r>
+        <w:fldChar w:fldCharType="begin"/>
+      </w:r>
+      <w:r>
+        <w:instrText xml:space="preserve"> SEQ Figura \* ARABIC </w:instrText>
+      </w:r>
+      <w:r>
+        <w:fldChar w:fldCharType="separate"/>
+      </w:r>
+      <w:r>
+        <w:rPr>
+          <w:noProof/>
+        </w:rPr>
+        <w:t>6</w:t>
+      </w:r>
+      <w:r>
+        <w:rPr>
+          <w:noProof/>
+        </w:rPr>
+        <w:fldChar w:fldCharType="end"/>
+      </w:r>
       <w:r>
         <w:t xml:space="preserve">Alert </w:t>
       </w:r>
@@ -454,6 +582,7 @@
       <w:proofErr w:type="spellEnd"/>
     </w:p>
     <w:sectPr>
+      <w:footerReference w:type="default" r:id="rId12"/>
       <w:pgSz w:w="11906" w:h="16838"/>
       <w:pgMar w:top="284" w:right="282" w:bottom="284" w:left="426" w:header="708" w:footer="708" w:gutter="0"/>
       <w:cols w:space="708"/>
@@ -461,6 +590,101 @@
     </w:sectPr>
   </w:body>
 </w:document>
+</file>
+
+<file path=word/endnotes.xml><?xml version="1.0" encoding="utf-8"?>
+<w:endnotes xmlns:wpc="http://schemas.microsoft.com/office/word/2010/wordprocessingCanvas" xmlns:mc="http://schemas.openxmlformats.org/markup-compatibility/2006" xmlns:o="urn:schemas-microsoft-com:office:office" xmlns:r="http://schemas.openxmlformats.org/officeDocument/2006/relationships" xmlns:m="http://schemas.openxmlformats.org/officeDocument/2006/math" xmlns:v="urn:schemas-microsoft-com:vml" xmlns:wp14="http://schemas.microsoft.com/office/word/2010/wordprocessingDrawing" xmlns:wp="http://schemas.openxmlformats.org/drawingml/2006/wordprocessingDrawing" xmlns:w10="urn:schemas-microsoft-com:office:word" xmlns:w="http://schemas.openxmlformats.org/wordprocessingml/2006/main" xmlns:w14="http://schemas.microsoft.com/office/word/2010/wordml" xmlns:w15="http://schemas.microsoft.com/office/word/2012/wordml" xmlns:wpg="http://schemas.microsoft.com/office/word/2010/wordprocessingGroup" xmlns:wpi="http://schemas.microsoft.com/office/word/2010/wordprocessingInk" xmlns:wne="http://schemas.microsoft.com/office/word/2006/wordml" xmlns:wps="http://schemas.microsoft.com/office/word/2010/wordprocessingShape" mc:Ignorable="w14 w15 wp14">
+  <w:endnote w:type="separator" w:id="-1">
+    <w:p>
+      <w:pPr>
+        <w:spacing w:after="0" w:line="240" w:lineRule="auto"/>
+      </w:pPr>
+      <w:r>
+        <w:separator/>
+      </w:r>
+    </w:p>
+  </w:endnote>
+  <w:endnote w:type="continuationSeparator" w:id="0">
+    <w:p>
+      <w:pPr>
+        <w:spacing w:after="0" w:line="240" w:lineRule="auto"/>
+      </w:pPr>
+      <w:r>
+        <w:continuationSeparator/>
+      </w:r>
+    </w:p>
+  </w:endnote>
+</w:endnotes>
+</file>
+
+<file path=word/footer1.xml><?xml version="1.0" encoding="utf-8"?>
+<w:ftr xmlns:wpc="http://schemas.microsoft.com/office/word/2010/wordprocessingCanvas" xmlns:mc="http://schemas.openxmlformats.org/markup-compatibility/2006" xmlns:o="urn:schemas-microsoft-com:office:office" xmlns:r="http://schemas.openxmlformats.org/officeDocument/2006/relationships" xmlns:m="http://schemas.openxmlformats.org/officeDocument/2006/math" xmlns:v="urn:schemas-microsoft-com:vml" xmlns:wp14="http://schemas.microsoft.com/office/word/2010/wordprocessingDrawing" xmlns:wp="http://schemas.openxmlformats.org/drawingml/2006/wordprocessingDrawing" xmlns:w10="urn:schemas-microsoft-com:office:word" xmlns:w="http://schemas.openxmlformats.org/wordprocessingml/2006/main" xmlns:w14="http://schemas.microsoft.com/office/word/2010/wordml" xmlns:w15="http://schemas.microsoft.com/office/word/2012/wordml" xmlns:wpg="http://schemas.microsoft.com/office/word/2010/wordprocessingGroup" xmlns:wpi="http://schemas.microsoft.com/office/word/2010/wordprocessingInk" xmlns:wne="http://schemas.microsoft.com/office/word/2006/wordml" xmlns:wps="http://schemas.microsoft.com/office/word/2010/wordprocessingShape" mc:Ignorable="w14 w15 wp14">
+  <w:sdt>
+    <w:sdtPr>
+      <w:id w:val="1096137985"/>
+      <w:docPartObj>
+        <w:docPartGallery w:val="Page Numbers (Bottom of Page)"/>
+        <w:docPartUnique/>
+      </w:docPartObj>
+    </w:sdtPr>
+    <w:sdtContent>
+      <w:p>
+        <w:pPr>
+          <w:pStyle w:val="Rodap"/>
+          <w:jc w:val="right"/>
+        </w:pPr>
+        <w:r>
+          <w:fldChar w:fldCharType="begin"/>
+        </w:r>
+        <w:r>
+          <w:instrText>PAGE   \* MERGEFORMAT</w:instrText>
+        </w:r>
+        <w:r>
+          <w:fldChar w:fldCharType="separate"/>
+        </w:r>
+        <w:r>
+          <w:rPr>
+            <w:noProof/>
+          </w:rPr>
+          <w:t>1</w:t>
+        </w:r>
+        <w:r>
+          <w:fldChar w:fldCharType="end"/>
+        </w:r>
+      </w:p>
+    </w:sdtContent>
+  </w:sdt>
+  <w:p>
+    <w:pPr>
+      <w:pStyle w:val="Rodap"/>
+    </w:pPr>
+  </w:p>
+</w:ftr>
+</file>
+
+<file path=word/footnotes.xml><?xml version="1.0" encoding="utf-8"?>
+<w:footnotes xmlns:wpc="http://schemas.microsoft.com/office/word/2010/wordprocessingCanvas" xmlns:mc="http://schemas.openxmlformats.org/markup-compatibility/2006" xmlns:o="urn:schemas-microsoft-com:office:office" xmlns:r="http://schemas.openxmlformats.org/officeDocument/2006/relationships" xmlns:m="http://schemas.openxmlformats.org/officeDocument/2006/math" xmlns:v="urn:schemas-microsoft-com:vml" xmlns:wp14="http://schemas.microsoft.com/office/word/2010/wordprocessingDrawing" xmlns:wp="http://schemas.openxmlformats.org/drawingml/2006/wordprocessingDrawing" xmlns:w10="urn:schemas-microsoft-com:office:word" xmlns:w="http://schemas.openxmlformats.org/wordprocessingml/2006/main" xmlns:w14="http://schemas.microsoft.com/office/word/2010/wordml" xmlns:w15="http://schemas.microsoft.com/office/word/2012/wordml" xmlns:wpg="http://schemas.microsoft.com/office/word/2010/wordprocessingGroup" xmlns:wpi="http://schemas.microsoft.com/office/word/2010/wordprocessingInk" xmlns:wne="http://schemas.microsoft.com/office/word/2006/wordml" xmlns:wps="http://schemas.microsoft.com/office/word/2010/wordprocessingShape" mc:Ignorable="w14 w15 wp14">
+  <w:footnote w:type="separator" w:id="-1">
+    <w:p>
+      <w:pPr>
+        <w:spacing w:after="0" w:line="240" w:lineRule="auto"/>
+      </w:pPr>
+      <w:r>
+        <w:separator/>
+      </w:r>
+    </w:p>
+  </w:footnote>
+  <w:footnote w:type="continuationSeparator" w:id="0">
+    <w:p>
+      <w:pPr>
+        <w:spacing w:after="0" w:line="240" w:lineRule="auto"/>
+      </w:pPr>
+      <w:r>
+        <w:continuationSeparator/>
+      </w:r>
+    </w:p>
+  </w:footnote>
+</w:footnotes>
 </file>
 
 <file path=word/styles.xml><?xml version="1.0" encoding="utf-8"?>
@@ -903,6 +1127,50 @@
       <w:szCs w:val="18"/>
     </w:rPr>
   </w:style>
+  <w:style w:type="paragraph" w:styleId="Cabealho">
+    <w:name w:val="header"/>
+    <w:basedOn w:val="Normal"/>
+    <w:link w:val="CabealhoCarter"/>
+    <w:uiPriority w:val="99"/>
+    <w:unhideWhenUsed/>
+    <w:rsid w:val="002853B8"/>
+    <w:pPr>
+      <w:tabs>
+        <w:tab w:val="center" w:pos="4252"/>
+        <w:tab w:val="right" w:pos="8504"/>
+      </w:tabs>
+      <w:spacing w:after="0" w:line="240" w:lineRule="auto"/>
+    </w:pPr>
+  </w:style>
+  <w:style w:type="character" w:customStyle="1" w:styleId="CabealhoCarter">
+    <w:name w:val="Cabeçalho Caráter"/>
+    <w:basedOn w:val="Tipodeletrapredefinidodopargrafo"/>
+    <w:link w:val="Cabealho"/>
+    <w:uiPriority w:val="99"/>
+    <w:rsid w:val="002853B8"/>
+  </w:style>
+  <w:style w:type="paragraph" w:styleId="Rodap">
+    <w:name w:val="footer"/>
+    <w:basedOn w:val="Normal"/>
+    <w:link w:val="RodapCarter"/>
+    <w:uiPriority w:val="99"/>
+    <w:unhideWhenUsed/>
+    <w:rsid w:val="002853B8"/>
+    <w:pPr>
+      <w:tabs>
+        <w:tab w:val="center" w:pos="4252"/>
+        <w:tab w:val="right" w:pos="8504"/>
+      </w:tabs>
+      <w:spacing w:after="0" w:line="240" w:lineRule="auto"/>
+    </w:pPr>
+  </w:style>
+  <w:style w:type="character" w:customStyle="1" w:styleId="RodapCarter">
+    <w:name w:val="Rodapé Caráter"/>
+    <w:basedOn w:val="Tipodeletrapredefinidodopargrafo"/>
+    <w:link w:val="Rodap"/>
+    <w:uiPriority w:val="99"/>
+    <w:rsid w:val="002853B8"/>
+  </w:style>
 </w:styles>
 </file>
 

</xml_diff>